<commit_message>
added google sign in
</commit_message>
<xml_diff>
--- a/AndroidProject_Milestone1_TrevorStorey.docx
+++ b/AndroidProject_Milestone1_TrevorStorey.docx
@@ -1658,7 +1658,7 @@
                 <w:sz w:val="20"/>
                 <w:szCs w:val="20"/>
               </w:rPr>
-              <w:t>1</w:t>
+              <w:t>2</w:t>
             </w:r>
           </w:p>
         </w:tc>
@@ -2808,7 +2808,23 @@
                 <w:sz w:val="20"/>
                 <w:szCs w:val="20"/>
               </w:rPr>
-              <w:t>The app performs Internet/web or another acceptable form of connectivity at a basic level. There are lifecycle-related issues and/or threading (asynchrounous processing) is not properly employed.</w:t>
+              <w:t>The app performs Internet/web or another acceptable form of connectivity at a basic level. There are lifecycle-related issues and/or threading (</w:t>
+            </w:r>
+            <w:proofErr w:type="spellStart"/>
+            <w:r>
+              <w:rPr>
+                <w:sz w:val="20"/>
+                <w:szCs w:val="20"/>
+              </w:rPr>
+              <w:t>asynchrounous</w:t>
+            </w:r>
+            <w:proofErr w:type="spellEnd"/>
+            <w:r>
+              <w:rPr>
+                <w:sz w:val="20"/>
+                <w:szCs w:val="20"/>
+              </w:rPr>
+              <w:t xml:space="preserve"> processing) is not properly employed.</w:t>
             </w:r>
           </w:p>
         </w:tc>
@@ -2911,7 +2927,7 @@
                 <w:sz w:val="20"/>
                 <w:szCs w:val="20"/>
               </w:rPr>
-              <w:t>0</w:t>
+              <w:t>2</w:t>
             </w:r>
           </w:p>
         </w:tc>
@@ -3551,7 +3567,7 @@
                 <w:sz w:val="20"/>
                 <w:szCs w:val="20"/>
               </w:rPr>
-              <w:t>2</w:t>
+              <w:t>3</w:t>
             </w:r>
           </w:p>
         </w:tc>
@@ -4056,10 +4072,8 @@
                 <w:sz w:val="20"/>
                 <w:szCs w:val="20"/>
               </w:rPr>
-              <w:t>5</w:t>
-            </w:r>
-            <w:bookmarkStart w:id="0" w:name="_GoBack"/>
-            <w:bookmarkEnd w:id="0"/>
+              <w:t>9</w:t>
+            </w:r>
           </w:p>
         </w:tc>
       </w:tr>
@@ -4196,7 +4210,23 @@
           <w:sz w:val="22"/>
           <w:szCs w:val="22"/>
         </w:rPr>
-        <w:t>I am aiming to get the rest of the game competed by the second milestone and then add the database and online functionality in the last milestone.</w:t>
+        <w:t xml:space="preserve">Finished most of the game just need to implement the settings. (Hard mode, Medium mode..) I started adding firebase to hold on to the </w:t>
+      </w:r>
+      <w:proofErr w:type="spellStart"/>
+      <w:r>
+        <w:rPr>
+          <w:sz w:val="22"/>
+          <w:szCs w:val="22"/>
+        </w:rPr>
+        <w:t>highscores</w:t>
+      </w:r>
+      <w:proofErr w:type="spellEnd"/>
+      <w:r>
+        <w:rPr>
+          <w:sz w:val="22"/>
+          <w:szCs w:val="22"/>
+        </w:rPr>
+        <w:t xml:space="preserve">. </w:t>
       </w:r>
     </w:p>
     <w:p>
@@ -4211,16 +4241,10 @@
           <w:sz w:val="22"/>
           <w:szCs w:val="22"/>
         </w:rPr>
-        <w:t xml:space="preserve">Currently, I only have the barebones of the application set up and running but it is playable – if you enjoy jumping endlessly that is </w:t>
-      </w:r>
-      <w:r>
-        <w:rPr>
-          <w:rFonts w:ascii="Segoe UI Emoji" w:eastAsia="Segoe UI Emoji" w:hAnsi="Segoe UI Emoji" w:cs="Segoe UI Emoji"/>
-          <w:sz w:val="22"/>
-          <w:szCs w:val="22"/>
-        </w:rPr>
-        <w:t>😊</w:t>
-      </w:r>
+        <w:t xml:space="preserve">Internet connectivity is used for signing in with your google account. Didn’t do as much as I wanted with this milestone but I made some progress. </w:t>
+      </w:r>
+      <w:bookmarkStart w:id="0" w:name="_GoBack"/>
+      <w:bookmarkEnd w:id="0"/>
       <w:r>
         <w:rPr>
           <w:rFonts w:ascii="Segoe UI Emoji" w:eastAsia="Segoe UI Emoji" w:hAnsi="Segoe UI Emoji" w:cs="Segoe UI Emoji"/>
@@ -4529,7 +4553,14 @@
         <w:b/>
         <w:sz w:val="36"/>
       </w:rPr>
-      <w:t xml:space="preserve">1 </w:t>
+      <w:t>2</w:t>
+    </w:r>
+    <w:r>
+      <w:rPr>
+        <w:b/>
+        <w:sz w:val="36"/>
+      </w:rPr>
+      <w:t xml:space="preserve"> </w:t>
     </w:r>
     <w:r>
       <w:rPr>
@@ -4795,8 +4826,11 @@
     <w:lsdException w:name="Table 3D effects 3" w:semiHidden="1" w:unhideWhenUsed="1"/>
     <w:lsdException w:name="Table Contemporary" w:semiHidden="1" w:unhideWhenUsed="1"/>
     <w:lsdException w:name="Table Elegant" w:semiHidden="1" w:unhideWhenUsed="1"/>
+    <w:lsdException w:name="Table Professional" w:semiHidden="1" w:unhideWhenUsed="1"/>
     <w:lsdException w:name="Table Subtle 1" w:semiHidden="1" w:unhideWhenUsed="1"/>
     <w:lsdException w:name="Table Subtle 2" w:semiHidden="1" w:unhideWhenUsed="1"/>
+    <w:lsdException w:name="Table Web 1" w:semiHidden="1" w:unhideWhenUsed="1"/>
+    <w:lsdException w:name="Table Web 2" w:semiHidden="1" w:unhideWhenUsed="1"/>
     <w:lsdException w:name="Table Web 3" w:semiHidden="1" w:unhideWhenUsed="1"/>
     <w:lsdException w:name="Balloon Text" w:semiHidden="1" w:unhideWhenUsed="1"/>
     <w:lsdException w:name="Table Theme" w:semiHidden="1" w:unhideWhenUsed="1"/>
@@ -5415,6 +5449,12 @@
 </file>
 
 <file path=customXml/item1.xml><?xml version="1.0" encoding="utf-8"?>
+<p:properties xmlns:p="http://schemas.microsoft.com/office/2006/metadata/properties" xmlns:xsi="http://www.w3.org/2001/XMLSchema-instance" xmlns:pc="http://schemas.microsoft.com/office/infopath/2007/PartnerControls">
+  <documentManagement/>
+</p:properties>
+</file>
+
+<file path=customXml/item2.xml><?xml version="1.0" encoding="utf-8"?>
 <ct:contentTypeSchema xmlns:ct="http://schemas.microsoft.com/office/2006/metadata/contentType" xmlns:ma="http://schemas.microsoft.com/office/2006/metadata/properties/metaAttributes" ct:_="" ma:_="" ma:contentTypeName="Document" ma:contentTypeID="0x0101000A6D0C7FAC0F074286F2F5582708CC9C" ma:contentTypeVersion="0" ma:contentTypeDescription="Create a new document." ma:contentTypeScope="" ma:versionID="f038ba70dcce03b19e8e9a2dc61488bc">
   <xsd:schema xmlns:xsd="http://www.w3.org/2001/XMLSchema" xmlns:xs="http://www.w3.org/2001/XMLSchema" xmlns:p="http://schemas.microsoft.com/office/2006/metadata/properties" targetNamespace="http://schemas.microsoft.com/office/2006/metadata/properties" ma:root="true" ma:fieldsID="1b05d82d297216baf5b26c55225140df">
     <xsd:element name="properties">
@@ -5528,12 +5568,6 @@
 </ct:contentTypeSchema>
 </file>
 
-<file path=customXml/item2.xml><?xml version="1.0" encoding="utf-8"?>
-<p:properties xmlns:p="http://schemas.microsoft.com/office/2006/metadata/properties" xmlns:xsi="http://www.w3.org/2001/XMLSchema-instance" xmlns:pc="http://schemas.microsoft.com/office/infopath/2007/PartnerControls">
-  <documentManagement/>
-</p:properties>
-</file>
-
 <file path=customXml/item3.xml><?xml version="1.0" encoding="utf-8"?>
 <?mso-contentType ?>
 <FormTemplates xmlns="http://schemas.microsoft.com/sharepoint/v3/contenttype/forms">
@@ -5544,6 +5578,15 @@
 </file>
 
 <file path=customXml/itemProps1.xml><?xml version="1.0" encoding="utf-8"?>
+<ds:datastoreItem xmlns:ds="http://schemas.openxmlformats.org/officeDocument/2006/customXml" ds:itemID="{071BF873-3E62-41C1-B0CD-EDC89A1FE00C}">
+  <ds:schemaRefs>
+    <ds:schemaRef ds:uri="http://schemas.microsoft.com/office/2006/metadata/properties"/>
+    <ds:schemaRef ds:uri="http://schemas.microsoft.com/office/infopath/2007/PartnerControls"/>
+  </ds:schemaRefs>
+</ds:datastoreItem>
+</file>
+
+<file path=customXml/itemProps2.xml><?xml version="1.0" encoding="utf-8"?>
 <ds:datastoreItem xmlns:ds="http://schemas.openxmlformats.org/officeDocument/2006/customXml" ds:itemID="{1A8FC48A-5CB4-466A-9E63-552E26B9B0A3}">
   <ds:schemaRefs>
     <ds:schemaRef ds:uri="http://schemas.microsoft.com/office/2006/metadata/contentType"/>
@@ -5559,15 +5602,6 @@
 </ds:datastoreItem>
 </file>
 
-<file path=customXml/itemProps2.xml><?xml version="1.0" encoding="utf-8"?>
-<ds:datastoreItem xmlns:ds="http://schemas.openxmlformats.org/officeDocument/2006/customXml" ds:itemID="{071BF873-3E62-41C1-B0CD-EDC89A1FE00C}">
-  <ds:schemaRefs>
-    <ds:schemaRef ds:uri="http://schemas.microsoft.com/office/2006/metadata/properties"/>
-    <ds:schemaRef ds:uri="http://schemas.microsoft.com/office/infopath/2007/PartnerControls"/>
-  </ds:schemaRefs>
-</ds:datastoreItem>
-</file>
-
 <file path=customXml/itemProps3.xml><?xml version="1.0" encoding="utf-8"?>
 <ds:datastoreItem xmlns:ds="http://schemas.openxmlformats.org/officeDocument/2006/customXml" ds:itemID="{A31D581C-395D-4F32-8BBE-43E9F0695BE6}">
   <ds:schemaRefs>

</xml_diff>